<commit_message>
Very, very small fixes.
Just read over some stuff and made sure they're all in sync.
</commit_message>
<xml_diff>
--- a/docs/Project Outline 12_8.docx
+++ b/docs/Project Outline 12_8.docx
@@ -2178,6 +2178,9 @@
     </w:p>
     <w:p>
       <w:r>
+        <w:rPr>
+          <w:noProof/>
+        </w:rPr>
         <w:drawing>
           <wp:inline distT="0" distB="0" distL="0" distR="0" wp14:anchorId="07F9425C" wp14:editId="7C780BFC">
             <wp:extent cx="5943600" cy="4541520"/>
@@ -3940,78 +3943,19 @@
             </w:tcMar>
           </w:tcPr>
           <w:p>
-            <w:pPr>
-              <w:shd w:val="clear" w:color="auto" w:fill="1E1E2E"/>
-              <w:spacing w:line="285" w:lineRule="atLeast"/>
-              <w:rPr>
-                <w:rFonts w:ascii="Consolas" w:eastAsia="Times New Roman" w:hAnsi="Consolas" w:cs="Times New Roman"/>
-                <w:color w:val="CDD6F4"/>
-                <w:sz w:val="21"/>
-                <w:szCs w:val="21"/>
-                <w:lang w:val="en-US"/>
-              </w:rPr>
-            </w:pPr>
             <w:r>
               <w:t>Users can see colored nicknames in terminals when receiving other clients messages (based on their color choice</w:t>
             </w:r>
             <w:r>
-              <w:t>)</w:t>
-            </w:r>
-            <w:r>
-              <w:rPr>
-                <w:rFonts w:ascii="Consolas" w:hAnsi="Consolas"/>
-                <w:color w:val="CDD6F4"/>
-                <w:sz w:val="21"/>
-                <w:szCs w:val="21"/>
-              </w:rPr>
-              <w:t>,</w:t>
-            </w:r>
-            <w:r>
-              <w:rPr>
-                <w:rFonts w:ascii="Consolas" w:eastAsia="Times New Roman" w:hAnsi="Consolas" w:cs="Times New Roman"/>
-                <w:color w:val="CDD6F4"/>
-                <w:sz w:val="21"/>
-                <w:szCs w:val="21"/>
-                <w:lang w:val="en-US"/>
-              </w:rPr>
-              <w:t xml:space="preserve"> and if the choice is invalid, the program will simply shut </w:t>
+              <w:t xml:space="preserve">), and if the choice is invalid, the program will simply shut </w:t>
             </w:r>
             <w:proofErr w:type="gramStart"/>
             <w:r>
-              <w:rPr>
-                <w:rFonts w:ascii="Consolas" w:eastAsia="Times New Roman" w:hAnsi="Consolas" w:cs="Times New Roman"/>
-                <w:color w:val="CDD6F4"/>
-                <w:sz w:val="21"/>
-                <w:szCs w:val="21"/>
-                <w:lang w:val="en-US"/>
-              </w:rPr>
-              <w:t>down.</w:t>
-            </w:r>
-            <w:r>
-              <w:rPr>
-                <w:rFonts w:ascii="Consolas" w:eastAsia="Times New Roman" w:hAnsi="Consolas" w:cs="Times New Roman"/>
-                <w:color w:val="9399B2"/>
-                <w:sz w:val="21"/>
-                <w:szCs w:val="21"/>
-                <w:lang w:val="en-US"/>
-              </w:rPr>
-              <w:t>|</w:t>
+              <w:t>down.|</w:t>
             </w:r>
             <w:proofErr w:type="gramEnd"/>
           </w:p>
-          <w:p>
-            <w:pPr>
-              <w:widowControl w:val="0"/>
-              <w:pBdr>
-                <w:top w:val="nil"/>
-                <w:left w:val="nil"/>
-                <w:bottom w:val="nil"/>
-                <w:right w:val="nil"/>
-                <w:between w:val="nil"/>
-              </w:pBdr>
-              <w:spacing w:line="240" w:lineRule="auto"/>
-            </w:pPr>
-          </w:p>
+          <w:p/>
         </w:tc>
         <w:tc>
           <w:tcPr>
@@ -4025,17 +3969,6 @@
             </w:tcMar>
           </w:tcPr>
           <w:p>
-            <w:pPr>
-              <w:widowControl w:val="0"/>
-              <w:pBdr>
-                <w:top w:val="nil"/>
-                <w:left w:val="nil"/>
-                <w:bottom w:val="nil"/>
-                <w:right w:val="nil"/>
-                <w:between w:val="nil"/>
-              </w:pBdr>
-              <w:spacing w:line="240" w:lineRule="auto"/>
-            </w:pPr>
             <w:r>
               <w:t xml:space="preserve">Success </w:t>
             </w:r>
@@ -4128,7 +4061,11 @@
               <w:jc w:val="center"/>
             </w:pPr>
             <w:r>
-              <w:t>Large amount of users all inputting messages.</w:t>
+              <w:t xml:space="preserve">Large amount of users all inputting </w:t>
+            </w:r>
+            <w:r>
+              <w:lastRenderedPageBreak/>
+              <w:t>messages.</w:t>
             </w:r>
           </w:p>
         </w:tc>
@@ -4157,11 +4094,12 @@
               <w:jc w:val="center"/>
             </w:pPr>
             <w:r>
-              <w:t xml:space="preserve">If there are many users all sending messages at once, we would like to see no felt </w:t>
-            </w:r>
-            <w:r>
               <w:lastRenderedPageBreak/>
-              <w:t>drop in performance.</w:t>
+              <w:t xml:space="preserve">If there are many users all sending messages at once, we would </w:t>
+            </w:r>
+            <w:r>
+              <w:lastRenderedPageBreak/>
+              <w:t>like to see no felt drop in performance.</w:t>
             </w:r>
           </w:p>
         </w:tc>
@@ -4249,11 +4187,11 @@
               <w:spacing w:line="240" w:lineRule="auto"/>
             </w:pPr>
             <w:r>
-              <w:t>Attempted to access multiple terminal</w:t>
+              <w:t xml:space="preserve">Attempted to access multiple </w:t>
             </w:r>
             <w:r>
               <w:lastRenderedPageBreak/>
-              <w:t>s at same time and send messages rapidly. Saw no difference in performance.</w:t>
+              <w:t>terminals at same time and send messages rapidly. Saw no difference in performance.</w:t>
             </w:r>
           </w:p>
         </w:tc>
@@ -4869,11 +4807,11 @@
               <w:jc w:val="center"/>
             </w:pPr>
             <w:r>
-              <w:t xml:space="preserve">Server should be able to access a table of active nicknames and refuse requests </w:t>
+              <w:t xml:space="preserve">Server should be able to access a table of active nicknames and </w:t>
             </w:r>
             <w:r>
               <w:lastRenderedPageBreak/>
-              <w:t xml:space="preserve">for taken </w:t>
+              <w:t xml:space="preserve">refuse requests for taken </w:t>
             </w:r>
             <w:r>
               <w:t>ones</w:t>
@@ -4961,11 +4899,11 @@
               <w:spacing w:line="240" w:lineRule="auto"/>
             </w:pPr>
             <w:r>
-              <w:t xml:space="preserve">Server recognizes active nicknames from </w:t>
+              <w:t>Server recognizes active nicknam</w:t>
             </w:r>
             <w:r>
               <w:lastRenderedPageBreak/>
-              <w:t>file table of nicknames and refuses new requests for ones already taken.</w:t>
+              <w:t>es from file table of nicknames and refuses new requests for ones already taken.</w:t>
             </w:r>
           </w:p>
         </w:tc>
@@ -5596,7 +5534,11 @@
               <w:t>is given</w:t>
             </w:r>
             <w:r>
-              <w:t>, program refuses connection and exits, giving reason</w:t>
+              <w:t xml:space="preserve">, program refuses connection and exits, giving </w:t>
+            </w:r>
+            <w:r>
+              <w:lastRenderedPageBreak/>
+              <w:t>reason</w:t>
             </w:r>
           </w:p>
         </w:tc>
@@ -5624,6 +5566,7 @@
               <w:spacing w:line="240" w:lineRule="auto"/>
             </w:pPr>
             <w:r>
+              <w:lastRenderedPageBreak/>
               <w:t>Austin</w:t>
             </w:r>
           </w:p>
@@ -5680,14 +5623,14 @@
               <w:spacing w:line="240" w:lineRule="auto"/>
             </w:pPr>
             <w:r>
-              <w:t xml:space="preserve">Client refuses connection because of </w:t>
-            </w:r>
-            <w:r>
-              <w:t xml:space="preserve">rust </w:t>
+              <w:t xml:space="preserve">Client refuses connection because </w:t>
             </w:r>
             <w:r>
               <w:lastRenderedPageBreak/>
-              <w:t>unwrap, error printed</w:t>
+              <w:t xml:space="preserve">of </w:t>
+            </w:r>
+            <w:r>
+              <w:t>rust unwrap, error printed</w:t>
             </w:r>
           </w:p>
         </w:tc>
@@ -5838,11 +5781,9 @@
             <w:r>
               <w:t xml:space="preserve">If bad port is given in </w:t>
             </w:r>
-            <w:proofErr w:type="spellStart"/>
-            <w:r>
-              <w:t>cla</w:t>
-            </w:r>
-            <w:proofErr w:type="spellEnd"/>
+            <w:r>
+              <w:t>CLA</w:t>
+            </w:r>
             <w:r>
               <w:t>, server refuses to start, prints error</w:t>
             </w:r>

</xml_diff>